<commit_message>
zoo 5 classes completely done
</commit_message>
<xml_diff>
--- a/Lab 2 Classes Worksheet/Jurado_Jairo_Classes_Worksheet.docx
+++ b/Lab 2 Classes Worksheet/Jurado_Jairo_Classes_Worksheet.docx
@@ -56,6 +56,416 @@
           <w:rFonts w:asciiTheme="majorHAnsi" w:hAnsiTheme="majorHAnsi"/>
         </w:rPr>
         <w:t>Lab 2 Classes Worksheet</w:t>
+      </w:r>
+    </w:p>
+    <w:p>
+      <w:pPr>
+        <w:jc w:val="center"/>
+        <w:rPr>
+          <w:rFonts w:asciiTheme="majorHAnsi" w:hAnsiTheme="majorHAnsi"/>
+        </w:rPr>
+      </w:pPr>
+    </w:p>
+    <w:p>
+      <w:pPr>
+        <w:rPr>
+          <w:rFonts w:asciiTheme="majorHAnsi" w:hAnsiTheme="majorHAnsi"/>
+          <w:sz w:val="28"/>
+          <w:szCs w:val="28"/>
+        </w:rPr>
+      </w:pPr>
+      <w:r>
+        <w:rPr>
+          <w:rFonts w:asciiTheme="majorHAnsi" w:hAnsiTheme="majorHAnsi"/>
+          <w:b/>
+          <w:sz w:val="28"/>
+          <w:szCs w:val="28"/>
+        </w:rPr>
+        <w:t>Zoo</w:t>
+      </w:r>
+    </w:p>
+    <w:p>
+      <w:pPr>
+        <w:rPr>
+          <w:rFonts w:asciiTheme="majorHAnsi" w:hAnsiTheme="majorHAnsi"/>
+        </w:rPr>
+      </w:pPr>
+      <w:r>
+        <w:rPr>
+          <w:rFonts w:asciiTheme="majorHAnsi" w:hAnsiTheme="majorHAnsi"/>
+          <w:b/>
+        </w:rPr>
+        <w:t>class:</w:t>
+      </w:r>
+      <w:r>
+        <w:rPr>
+          <w:rFonts w:asciiTheme="majorHAnsi" w:hAnsiTheme="majorHAnsi"/>
+          <w:b/>
+        </w:rPr>
+        <w:t xml:space="preserve">  </w:t>
+      </w:r>
+      <w:r>
+        <w:rPr>
+          <w:rFonts w:asciiTheme="majorHAnsi" w:hAnsiTheme="majorHAnsi"/>
+        </w:rPr>
+        <w:t>Animal</w:t>
+      </w:r>
+    </w:p>
+    <w:p>
+      <w:pPr>
+        <w:rPr>
+          <w:rFonts w:asciiTheme="majorHAnsi" w:hAnsiTheme="majorHAnsi"/>
+        </w:rPr>
+      </w:pPr>
+      <w:r>
+        <w:rPr>
+          <w:rFonts w:asciiTheme="majorHAnsi" w:hAnsiTheme="majorHAnsi"/>
+          <w:b/>
+        </w:rPr>
+        <w:t xml:space="preserve">attributes:  </w:t>
+      </w:r>
+      <w:r>
+        <w:rPr>
+          <w:rFonts w:asciiTheme="majorHAnsi" w:hAnsiTheme="majorHAnsi"/>
+        </w:rPr>
+        <w:t>_zebra</w:t>
+      </w:r>
+      <w:r>
+        <w:rPr>
+          <w:rFonts w:asciiTheme="majorHAnsi" w:hAnsiTheme="majorHAnsi"/>
+        </w:rPr>
+        <w:t xml:space="preserve"> </w:t>
+      </w:r>
+      <w:r>
+        <w:rPr>
+          <w:rFonts w:asciiTheme="majorHAnsi" w:hAnsiTheme="majorHAnsi"/>
+        </w:rPr>
+        <w:t xml:space="preserve"> _lion </w:t>
+      </w:r>
+      <w:r>
+        <w:rPr>
+          <w:rFonts w:asciiTheme="majorHAnsi" w:hAnsiTheme="majorHAnsi"/>
+        </w:rPr>
+        <w:t xml:space="preserve"> </w:t>
+      </w:r>
+      <w:r>
+        <w:rPr>
+          <w:rFonts w:asciiTheme="majorHAnsi" w:hAnsiTheme="majorHAnsi"/>
+        </w:rPr>
+        <w:t>_horse</w:t>
+      </w:r>
+    </w:p>
+    <w:p>
+      <w:pPr>
+        <w:rPr>
+          <w:rFonts w:asciiTheme="majorHAnsi" w:hAnsiTheme="majorHAnsi"/>
+        </w:rPr>
+      </w:pPr>
+      <w:r>
+        <w:rPr>
+          <w:rFonts w:asciiTheme="majorHAnsi" w:hAnsiTheme="majorHAnsi"/>
+          <w:b/>
+        </w:rPr>
+        <w:t xml:space="preserve">methods:  </w:t>
+      </w:r>
+      <w:r>
+        <w:rPr>
+          <w:rFonts w:asciiTheme="majorHAnsi" w:hAnsiTheme="majorHAnsi"/>
+        </w:rPr>
+        <w:t xml:space="preserve">sleep() </w:t>
+      </w:r>
+      <w:r>
+        <w:rPr>
+          <w:rFonts w:asciiTheme="majorHAnsi" w:hAnsiTheme="majorHAnsi"/>
+        </w:rPr>
+        <w:t xml:space="preserve"> </w:t>
+      </w:r>
+      <w:r>
+        <w:rPr>
+          <w:rFonts w:asciiTheme="majorHAnsi" w:hAnsiTheme="majorHAnsi"/>
+        </w:rPr>
+        <w:t xml:space="preserve">poop() </w:t>
+      </w:r>
+      <w:r>
+        <w:rPr>
+          <w:rFonts w:asciiTheme="majorHAnsi" w:hAnsiTheme="majorHAnsi"/>
+        </w:rPr>
+        <w:t xml:space="preserve"> </w:t>
+      </w:r>
+      <w:r>
+        <w:rPr>
+          <w:rFonts w:asciiTheme="majorHAnsi" w:hAnsiTheme="majorHAnsi"/>
+        </w:rPr>
+        <w:t>run()</w:t>
+      </w:r>
+    </w:p>
+    <w:p>
+      <w:pPr>
+        <w:rPr>
+          <w:rFonts w:asciiTheme="majorHAnsi" w:hAnsiTheme="majorHAnsi"/>
+        </w:rPr>
+      </w:pPr>
+    </w:p>
+    <w:p>
+      <w:pPr>
+        <w:rPr>
+          <w:rFonts w:asciiTheme="majorHAnsi" w:hAnsiTheme="majorHAnsi"/>
+        </w:rPr>
+      </w:pPr>
+      <w:r>
+        <w:rPr>
+          <w:rFonts w:asciiTheme="majorHAnsi" w:hAnsiTheme="majorHAnsi"/>
+          <w:b/>
+        </w:rPr>
+        <w:t xml:space="preserve">class:  </w:t>
+      </w:r>
+      <w:r>
+        <w:rPr>
+          <w:rFonts w:asciiTheme="majorHAnsi" w:hAnsiTheme="majorHAnsi"/>
+        </w:rPr>
+        <w:t>Entertainment</w:t>
+      </w:r>
+    </w:p>
+    <w:p>
+      <w:pPr>
+        <w:rPr>
+          <w:rFonts w:asciiTheme="majorHAnsi" w:hAnsiTheme="majorHAnsi"/>
+        </w:rPr>
+      </w:pPr>
+      <w:r>
+        <w:rPr>
+          <w:rFonts w:asciiTheme="majorHAnsi" w:hAnsiTheme="majorHAnsi"/>
+          <w:b/>
+        </w:rPr>
+        <w:t xml:space="preserve">attributes:  </w:t>
+      </w:r>
+      <w:r>
+        <w:rPr>
+          <w:rFonts w:asciiTheme="majorHAnsi" w:hAnsiTheme="majorHAnsi"/>
+        </w:rPr>
+        <w:t>_roller-coasters  _animal-shows  _pet-and-feed-animals</w:t>
+      </w:r>
+    </w:p>
+    <w:p>
+      <w:pPr>
+        <w:rPr>
+          <w:rFonts w:asciiTheme="majorHAnsi" w:hAnsiTheme="majorHAnsi"/>
+        </w:rPr>
+      </w:pPr>
+      <w:r>
+        <w:rPr>
+          <w:rFonts w:asciiTheme="majorHAnsi" w:hAnsiTheme="majorHAnsi"/>
+          <w:b/>
+        </w:rPr>
+        <w:t xml:space="preserve">methods:  </w:t>
+      </w:r>
+      <w:r>
+        <w:rPr>
+          <w:rFonts w:asciiTheme="majorHAnsi" w:hAnsiTheme="majorHAnsi"/>
+        </w:rPr>
+        <w:t>photograph()  charge()  sell-animal-food()</w:t>
+      </w:r>
+    </w:p>
+    <w:p>
+      <w:pPr>
+        <w:rPr>
+          <w:rFonts w:asciiTheme="majorHAnsi" w:hAnsiTheme="majorHAnsi"/>
+        </w:rPr>
+      </w:pPr>
+    </w:p>
+    <w:p>
+      <w:pPr>
+        <w:rPr>
+          <w:rFonts w:asciiTheme="majorHAnsi" w:hAnsiTheme="majorHAnsi"/>
+        </w:rPr>
+      </w:pPr>
+      <w:r>
+        <w:rPr>
+          <w:rFonts w:asciiTheme="majorHAnsi" w:hAnsiTheme="majorHAnsi"/>
+          <w:b/>
+        </w:rPr>
+        <w:t xml:space="preserve">class:  </w:t>
+      </w:r>
+      <w:r>
+        <w:rPr>
+          <w:rFonts w:asciiTheme="majorHAnsi" w:hAnsiTheme="majorHAnsi"/>
+        </w:rPr>
+        <w:t>Staff</w:t>
+      </w:r>
+    </w:p>
+    <w:p>
+      <w:pPr>
+        <w:rPr>
+          <w:rFonts w:asciiTheme="majorHAnsi" w:hAnsiTheme="majorHAnsi"/>
+        </w:rPr>
+      </w:pPr>
+      <w:r>
+        <w:rPr>
+          <w:rFonts w:asciiTheme="majorHAnsi" w:hAnsiTheme="majorHAnsi"/>
+          <w:b/>
+        </w:rPr>
+        <w:t xml:space="preserve">attributes:  </w:t>
+      </w:r>
+      <w:r>
+        <w:rPr>
+          <w:rFonts w:asciiTheme="majorHAnsi" w:hAnsiTheme="majorHAnsi"/>
+        </w:rPr>
+        <w:t>_manager  _director  _curator</w:t>
+      </w:r>
+    </w:p>
+    <w:p>
+      <w:pPr>
+        <w:rPr>
+          <w:rFonts w:asciiTheme="majorHAnsi" w:hAnsiTheme="majorHAnsi"/>
+        </w:rPr>
+      </w:pPr>
+      <w:r>
+        <w:rPr>
+          <w:rFonts w:asciiTheme="majorHAnsi" w:hAnsiTheme="majorHAnsi"/>
+          <w:b/>
+        </w:rPr>
+        <w:t xml:space="preserve">methods:  </w:t>
+      </w:r>
+      <w:r>
+        <w:rPr>
+          <w:rFonts w:asciiTheme="majorHAnsi" w:hAnsiTheme="majorHAnsi"/>
+        </w:rPr>
+        <w:t>make-exhibits()  teach-facts()  manage-show-times()</w:t>
+      </w:r>
+    </w:p>
+    <w:p>
+      <w:pPr>
+        <w:rPr>
+          <w:rFonts w:asciiTheme="majorHAnsi" w:hAnsiTheme="majorHAnsi"/>
+        </w:rPr>
+      </w:pPr>
+    </w:p>
+    <w:p>
+      <w:pPr>
+        <w:rPr>
+          <w:rFonts w:asciiTheme="majorHAnsi" w:hAnsiTheme="majorHAnsi"/>
+        </w:rPr>
+      </w:pPr>
+      <w:r>
+        <w:rPr>
+          <w:rFonts w:asciiTheme="majorHAnsi" w:hAnsiTheme="majorHAnsi"/>
+          <w:b/>
+        </w:rPr>
+        <w:t xml:space="preserve">class:  </w:t>
+      </w:r>
+      <w:r>
+        <w:rPr>
+          <w:rFonts w:asciiTheme="majorHAnsi" w:hAnsiTheme="majorHAnsi"/>
+        </w:rPr>
+        <w:t>Restroom</w:t>
+      </w:r>
+    </w:p>
+    <w:p>
+      <w:pPr>
+        <w:rPr>
+          <w:rFonts w:asciiTheme="majorHAnsi" w:hAnsiTheme="majorHAnsi"/>
+        </w:rPr>
+      </w:pPr>
+      <w:r>
+        <w:rPr>
+          <w:rFonts w:asciiTheme="majorHAnsi" w:hAnsiTheme="majorHAnsi"/>
+          <w:b/>
+        </w:rPr>
+        <w:t xml:space="preserve">attributes:  </w:t>
+      </w:r>
+      <w:r>
+        <w:rPr>
+          <w:rFonts w:asciiTheme="majorHAnsi" w:hAnsiTheme="majorHAnsi"/>
+        </w:rPr>
+        <w:t>_sink  _toilet  _</w:t>
+      </w:r>
+      <w:r>
+        <w:rPr>
+          <w:rFonts w:asciiTheme="majorHAnsi" w:hAnsiTheme="majorHAnsi"/>
+        </w:rPr>
+        <w:t>hand-dryer</w:t>
+      </w:r>
+    </w:p>
+    <w:p>
+      <w:pPr>
+        <w:rPr>
+          <w:rFonts w:asciiTheme="majorHAnsi" w:hAnsiTheme="majorHAnsi"/>
+        </w:rPr>
+      </w:pPr>
+      <w:r>
+        <w:rPr>
+          <w:rFonts w:asciiTheme="majorHAnsi" w:hAnsiTheme="majorHAnsi"/>
+          <w:b/>
+        </w:rPr>
+        <w:t xml:space="preserve">methods:  </w:t>
+      </w:r>
+      <w:r>
+        <w:rPr>
+          <w:rFonts w:asciiTheme="majorHAnsi" w:hAnsiTheme="majorHAnsi"/>
+        </w:rPr>
+        <w:t>flush()  hand-dryer-on()  water-on()</w:t>
+      </w:r>
+    </w:p>
+    <w:p>
+      <w:pPr>
+        <w:rPr>
+          <w:rFonts w:asciiTheme="majorHAnsi" w:hAnsiTheme="majorHAnsi"/>
+        </w:rPr>
+      </w:pPr>
+    </w:p>
+    <w:p>
+      <w:pPr>
+        <w:rPr>
+          <w:rFonts w:asciiTheme="majorHAnsi" w:hAnsiTheme="majorHAnsi"/>
+        </w:rPr>
+      </w:pPr>
+      <w:r>
+        <w:rPr>
+          <w:rFonts w:asciiTheme="majorHAnsi" w:hAnsiTheme="majorHAnsi"/>
+          <w:b/>
+        </w:rPr>
+        <w:t xml:space="preserve">class:  </w:t>
+      </w:r>
+      <w:r>
+        <w:rPr>
+          <w:rFonts w:asciiTheme="majorHAnsi" w:hAnsiTheme="majorHAnsi"/>
+        </w:rPr>
+        <w:t>Park-Visitor</w:t>
+      </w:r>
+    </w:p>
+    <w:p>
+      <w:pPr>
+        <w:rPr>
+          <w:rFonts w:asciiTheme="majorHAnsi" w:hAnsiTheme="majorHAnsi"/>
+        </w:rPr>
+      </w:pPr>
+      <w:r>
+        <w:rPr>
+          <w:rFonts w:asciiTheme="majorHAnsi" w:hAnsiTheme="majorHAnsi"/>
+          <w:b/>
+        </w:rPr>
+        <w:t xml:space="preserve">attributes:  </w:t>
+      </w:r>
+      <w:r>
+        <w:rPr>
+          <w:rFonts w:asciiTheme="majorHAnsi" w:hAnsiTheme="majorHAnsi"/>
+        </w:rPr>
+        <w:t>_member  _guest  _gender</w:t>
+      </w:r>
+    </w:p>
+    <w:p>
+      <w:r>
+        <w:rPr>
+          <w:rFonts w:asciiTheme="majorHAnsi" w:hAnsiTheme="majorHAnsi"/>
+          <w:b/>
+        </w:rPr>
+        <w:t xml:space="preserve">methods:  </w:t>
+      </w:r>
+      <w:r>
+        <w:rPr>
+          <w:rFonts w:asciiTheme="majorHAnsi" w:hAnsiTheme="majorHAnsi"/>
+        </w:rPr>
+        <w:t>buy-food()  ride()  walk()</w:t>
       </w:r>
       <w:bookmarkStart w:id="0" w:name="_GoBack"/>
       <w:bookmarkEnd w:id="0"/>
@@ -229,7 +639,6 @@
   <w:style w:type="character" w:default="1" w:styleId="DefaultParagraphFont">
     <w:name w:val="Default Paragraph Font"/>
     <w:uiPriority w:val="1"/>
-    <w:semiHidden/>
     <w:unhideWhenUsed/>
   </w:style>
   <w:style w:type="table" w:default="1" w:styleId="TableNormal">
@@ -252,6 +661,17 @@
     <w:uiPriority w:val="99"/>
     <w:semiHidden/>
     <w:unhideWhenUsed/>
+  </w:style>
+  <w:style w:type="character" w:styleId="Emphasis">
+    <w:name w:val="Emphasis"/>
+    <w:basedOn w:val="DefaultParagraphFont"/>
+    <w:uiPriority w:val="20"/>
+    <w:qFormat/>
+    <w:rsid w:val="002B3641"/>
+    <w:rPr>
+      <w:i/>
+      <w:iCs/>
+    </w:rPr>
   </w:style>
 </w:styles>
 </file>
@@ -415,7 +835,6 @@
   <w:style w:type="character" w:default="1" w:styleId="DefaultParagraphFont">
     <w:name w:val="Default Paragraph Font"/>
     <w:uiPriority w:val="1"/>
-    <w:semiHidden/>
     <w:unhideWhenUsed/>
   </w:style>
   <w:style w:type="table" w:default="1" w:styleId="TableNormal">
@@ -438,6 +857,17 @@
     <w:uiPriority w:val="99"/>
     <w:semiHidden/>
     <w:unhideWhenUsed/>
+  </w:style>
+  <w:style w:type="character" w:styleId="Emphasis">
+    <w:name w:val="Emphasis"/>
+    <w:basedOn w:val="DefaultParagraphFont"/>
+    <w:uiPriority w:val="20"/>
+    <w:qFormat/>
+    <w:rsid w:val="002B3641"/>
+    <w:rPr>
+      <w:i/>
+      <w:iCs/>
+    </w:rPr>
   </w:style>
 </w:styles>
 </file>

</xml_diff>

<commit_message>
e-commerce site 5 classes completely done
</commit_message>
<xml_diff>
--- a/Lab 2 Classes Worksheet/Jurado_Jairo_Classes_Worksheet.docx
+++ b/Lab 2 Classes Worksheet/Jurado_Jairo_Classes_Worksheet.docx
@@ -243,7 +243,13 @@
         <w:rPr>
           <w:rFonts w:asciiTheme="majorHAnsi" w:hAnsiTheme="majorHAnsi"/>
         </w:rPr>
-        <w:t>_roller-coasters  _animal-shows  _pet-and-feed-animals</w:t>
+        <w:t>_roller_coasters  _animal_shows  _pet_and_feed_</w:t>
+      </w:r>
+      <w:r>
+        <w:rPr>
+          <w:rFonts w:asciiTheme="majorHAnsi" w:hAnsiTheme="majorHAnsi"/>
+        </w:rPr>
+        <w:t>animals</w:t>
       </w:r>
     </w:p>
     <w:p>
@@ -263,7 +269,19 @@
         <w:rPr>
           <w:rFonts w:asciiTheme="majorHAnsi" w:hAnsiTheme="majorHAnsi"/>
         </w:rPr>
-        <w:t>photograph()  charge()  sell-animal-food()</w:t>
+        <w:t>photograph()  c</w:t>
+      </w:r>
+      <w:r>
+        <w:rPr>
+          <w:rFonts w:asciiTheme="majorHAnsi" w:hAnsiTheme="majorHAnsi"/>
+        </w:rPr>
+        <w:t>harge()  sell_animal_</w:t>
+      </w:r>
+      <w:r>
+        <w:rPr>
+          <w:rFonts w:asciiTheme="majorHAnsi" w:hAnsiTheme="majorHAnsi"/>
+        </w:rPr>
+        <w:t>food()</w:t>
       </w:r>
     </w:p>
     <w:p>
@@ -330,7 +348,13 @@
         <w:rPr>
           <w:rFonts w:asciiTheme="majorHAnsi" w:hAnsiTheme="majorHAnsi"/>
         </w:rPr>
-        <w:t>make-exhibits()  teach-facts()  manage-show-times()</w:t>
+        <w:t>make_exhibits()  teach_facts()  manage_show_</w:t>
+      </w:r>
+      <w:r>
+        <w:rPr>
+          <w:rFonts w:asciiTheme="majorHAnsi" w:hAnsiTheme="majorHAnsi"/>
+        </w:rPr>
+        <w:t>times()</w:t>
       </w:r>
     </w:p>
     <w:p>
@@ -383,7 +407,13 @@
         <w:rPr>
           <w:rFonts w:asciiTheme="majorHAnsi" w:hAnsiTheme="majorHAnsi"/>
         </w:rPr>
-        <w:t>hand-dryer</w:t>
+        <w:t>hand_</w:t>
+      </w:r>
+      <w:r>
+        <w:rPr>
+          <w:rFonts w:asciiTheme="majorHAnsi" w:hAnsiTheme="majorHAnsi"/>
+        </w:rPr>
+        <w:t>dryer</w:t>
       </w:r>
     </w:p>
     <w:p>
@@ -403,7 +433,13 @@
         <w:rPr>
           <w:rFonts w:asciiTheme="majorHAnsi" w:hAnsiTheme="majorHAnsi"/>
         </w:rPr>
-        <w:t>flush()  hand-dryer-on()  water-on()</w:t>
+        <w:t>flush()  hand_dryer_on()  water_</w:t>
+      </w:r>
+      <w:r>
+        <w:rPr>
+          <w:rFonts w:asciiTheme="majorHAnsi" w:hAnsiTheme="majorHAnsi"/>
+        </w:rPr>
+        <w:t>on()</w:t>
       </w:r>
     </w:p>
     <w:p>
@@ -430,7 +466,13 @@
         <w:rPr>
           <w:rFonts w:asciiTheme="majorHAnsi" w:hAnsiTheme="majorHAnsi"/>
         </w:rPr>
-        <w:t>Park-Visitor</w:t>
+        <w:t>parkV</w:t>
+      </w:r>
+      <w:r>
+        <w:rPr>
+          <w:rFonts w:asciiTheme="majorHAnsi" w:hAnsiTheme="majorHAnsi"/>
+        </w:rPr>
+        <w:t>isitor</w:t>
       </w:r>
     </w:p>
     <w:p>
@@ -454,6 +496,11 @@
       </w:r>
     </w:p>
     <w:p>
+      <w:pPr>
+        <w:rPr>
+          <w:rFonts w:asciiTheme="majorHAnsi" w:hAnsiTheme="majorHAnsi"/>
+        </w:rPr>
+      </w:pPr>
       <w:r>
         <w:rPr>
           <w:rFonts w:asciiTheme="majorHAnsi" w:hAnsiTheme="majorHAnsi"/>
@@ -465,7 +512,434 @@
         <w:rPr>
           <w:rFonts w:asciiTheme="majorHAnsi" w:hAnsiTheme="majorHAnsi"/>
         </w:rPr>
-        <w:t>buy-food()  ride()  walk()</w:t>
+        <w:t>buy_</w:t>
+      </w:r>
+      <w:r>
+        <w:rPr>
+          <w:rFonts w:asciiTheme="majorHAnsi" w:hAnsiTheme="majorHAnsi"/>
+        </w:rPr>
+        <w:t>food()  ride()  walk()</w:t>
+      </w:r>
+    </w:p>
+    <w:p>
+      <w:pPr>
+        <w:rPr>
+          <w:rFonts w:asciiTheme="majorHAnsi" w:hAnsiTheme="majorHAnsi"/>
+        </w:rPr>
+      </w:pPr>
+    </w:p>
+    <w:p>
+      <w:pPr>
+        <w:rPr>
+          <w:rFonts w:asciiTheme="majorHAnsi" w:hAnsiTheme="majorHAnsi"/>
+        </w:rPr>
+      </w:pPr>
+    </w:p>
+    <w:p>
+      <w:pPr>
+        <w:rPr>
+          <w:rFonts w:asciiTheme="majorHAnsi" w:hAnsiTheme="majorHAnsi"/>
+          <w:b/>
+          <w:sz w:val="28"/>
+          <w:szCs w:val="28"/>
+        </w:rPr>
+      </w:pPr>
+      <w:r>
+        <w:rPr>
+          <w:rFonts w:asciiTheme="majorHAnsi" w:hAnsiTheme="majorHAnsi"/>
+          <w:b/>
+          <w:sz w:val="28"/>
+          <w:szCs w:val="28"/>
+        </w:rPr>
+        <w:t>E-Commerce Site</w:t>
+      </w:r>
+    </w:p>
+    <w:p>
+      <w:pPr>
+        <w:rPr>
+          <w:rFonts w:asciiTheme="majorHAnsi" w:hAnsiTheme="majorHAnsi"/>
+        </w:rPr>
+      </w:pPr>
+      <w:r>
+        <w:rPr>
+          <w:rFonts w:asciiTheme="majorHAnsi" w:hAnsiTheme="majorHAnsi"/>
+          <w:b/>
+        </w:rPr>
+        <w:t xml:space="preserve">class:  </w:t>
+      </w:r>
+      <w:r>
+        <w:rPr>
+          <w:rFonts w:asciiTheme="majorHAnsi" w:hAnsiTheme="majorHAnsi"/>
+        </w:rPr>
+        <w:t>Cart</w:t>
+      </w:r>
+    </w:p>
+    <w:p>
+      <w:pPr>
+        <w:rPr>
+          <w:rFonts w:asciiTheme="majorHAnsi" w:hAnsiTheme="majorHAnsi"/>
+        </w:rPr>
+      </w:pPr>
+      <w:r>
+        <w:rPr>
+          <w:rFonts w:asciiTheme="majorHAnsi" w:hAnsiTheme="majorHAnsi"/>
+          <w:b/>
+        </w:rPr>
+        <w:t xml:space="preserve">attributes:  </w:t>
+      </w:r>
+      <w:r>
+        <w:rPr>
+          <w:rFonts w:asciiTheme="majorHAnsi" w:hAnsiTheme="majorHAnsi"/>
+        </w:rPr>
+        <w:t>_items_</w:t>
+      </w:r>
+      <w:r>
+        <w:rPr>
+          <w:rFonts w:asciiTheme="majorHAnsi" w:hAnsiTheme="majorHAnsi"/>
+        </w:rPr>
+        <w:t>insid</w:t>
+      </w:r>
+      <w:r>
+        <w:rPr>
+          <w:rFonts w:asciiTheme="majorHAnsi" w:hAnsiTheme="majorHAnsi"/>
+        </w:rPr>
+        <w:t>e  _estimated_total  _available_</w:t>
+      </w:r>
+      <w:r>
+        <w:rPr>
+          <w:rFonts w:asciiTheme="majorHAnsi" w:hAnsiTheme="majorHAnsi"/>
+        </w:rPr>
+        <w:t>discounts</w:t>
+      </w:r>
+    </w:p>
+    <w:p>
+      <w:pPr>
+        <w:rPr>
+          <w:rFonts w:asciiTheme="majorHAnsi" w:hAnsiTheme="majorHAnsi"/>
+        </w:rPr>
+      </w:pPr>
+      <w:r>
+        <w:rPr>
+          <w:rFonts w:asciiTheme="majorHAnsi" w:hAnsiTheme="majorHAnsi"/>
+          <w:b/>
+        </w:rPr>
+        <w:t xml:space="preserve">methods:  </w:t>
+      </w:r>
+      <w:r>
+        <w:rPr>
+          <w:rFonts w:asciiTheme="majorHAnsi" w:hAnsiTheme="majorHAnsi"/>
+        </w:rPr>
+        <w:t>edit_items()  checkout()  remove_</w:t>
+      </w:r>
+      <w:r>
+        <w:rPr>
+          <w:rFonts w:asciiTheme="majorHAnsi" w:hAnsiTheme="majorHAnsi"/>
+        </w:rPr>
+        <w:t>items()</w:t>
+      </w:r>
+    </w:p>
+    <w:p>
+      <w:pPr>
+        <w:rPr>
+          <w:rFonts w:asciiTheme="majorHAnsi" w:hAnsiTheme="majorHAnsi"/>
+        </w:rPr>
+      </w:pPr>
+    </w:p>
+    <w:p>
+      <w:pPr>
+        <w:rPr>
+          <w:rFonts w:asciiTheme="majorHAnsi" w:hAnsiTheme="majorHAnsi"/>
+        </w:rPr>
+      </w:pPr>
+      <w:r>
+        <w:rPr>
+          <w:rFonts w:asciiTheme="majorHAnsi" w:hAnsiTheme="majorHAnsi"/>
+          <w:b/>
+        </w:rPr>
+        <w:t xml:space="preserve">class:  </w:t>
+      </w:r>
+      <w:r>
+        <w:rPr>
+          <w:rFonts w:asciiTheme="majorHAnsi" w:hAnsiTheme="majorHAnsi"/>
+        </w:rPr>
+        <w:t>User</w:t>
+      </w:r>
+    </w:p>
+    <w:p>
+      <w:pPr>
+        <w:rPr>
+          <w:rFonts w:asciiTheme="majorHAnsi" w:hAnsiTheme="majorHAnsi"/>
+        </w:rPr>
+      </w:pPr>
+      <w:r>
+        <w:rPr>
+          <w:rFonts w:asciiTheme="majorHAnsi" w:hAnsiTheme="majorHAnsi"/>
+          <w:b/>
+        </w:rPr>
+        <w:t xml:space="preserve">attributes:  </w:t>
+      </w:r>
+      <w:r>
+        <w:rPr>
+          <w:rFonts w:asciiTheme="majorHAnsi" w:hAnsiTheme="majorHAnsi"/>
+        </w:rPr>
+        <w:t>_shipping_info  _credit_card_</w:t>
+      </w:r>
+      <w:r>
+        <w:rPr>
+          <w:rFonts w:asciiTheme="majorHAnsi" w:hAnsiTheme="majorHAnsi"/>
+        </w:rPr>
+        <w:t>info  _wishlist</w:t>
+      </w:r>
+    </w:p>
+    <w:p>
+      <w:pPr>
+        <w:rPr>
+          <w:rFonts w:asciiTheme="majorHAnsi" w:hAnsiTheme="majorHAnsi"/>
+        </w:rPr>
+      </w:pPr>
+      <w:r>
+        <w:rPr>
+          <w:rFonts w:asciiTheme="majorHAnsi" w:hAnsiTheme="majorHAnsi"/>
+          <w:b/>
+        </w:rPr>
+        <w:t xml:space="preserve">methods:  </w:t>
+      </w:r>
+      <w:r>
+        <w:rPr>
+          <w:rFonts w:asciiTheme="majorHAnsi" w:hAnsiTheme="majorHAnsi"/>
+        </w:rPr>
+        <w:t>buy()  sell()  review()</w:t>
+      </w:r>
+    </w:p>
+    <w:p>
+      <w:pPr>
+        <w:rPr>
+          <w:rFonts w:asciiTheme="majorHAnsi" w:hAnsiTheme="majorHAnsi"/>
+        </w:rPr>
+      </w:pPr>
+    </w:p>
+    <w:p>
+      <w:pPr>
+        <w:rPr>
+          <w:rFonts w:asciiTheme="majorHAnsi" w:hAnsiTheme="majorHAnsi"/>
+        </w:rPr>
+      </w:pPr>
+      <w:r>
+        <w:rPr>
+          <w:rFonts w:asciiTheme="majorHAnsi" w:hAnsiTheme="majorHAnsi"/>
+          <w:b/>
+        </w:rPr>
+        <w:t xml:space="preserve">class:  </w:t>
+      </w:r>
+      <w:r>
+        <w:rPr>
+          <w:rFonts w:asciiTheme="majorHAnsi" w:hAnsiTheme="majorHAnsi"/>
+        </w:rPr>
+        <w:t>Product</w:t>
+      </w:r>
+    </w:p>
+    <w:p>
+      <w:pPr>
+        <w:rPr>
+          <w:rFonts w:asciiTheme="majorHAnsi" w:hAnsiTheme="majorHAnsi"/>
+        </w:rPr>
+      </w:pPr>
+      <w:r>
+        <w:rPr>
+          <w:rFonts w:asciiTheme="majorHAnsi" w:hAnsiTheme="majorHAnsi"/>
+          <w:b/>
+        </w:rPr>
+        <w:t xml:space="preserve">attributes:  </w:t>
+      </w:r>
+      <w:r>
+        <w:rPr>
+          <w:rFonts w:asciiTheme="majorHAnsi" w:hAnsiTheme="majorHAnsi"/>
+        </w:rPr>
+        <w:t>_price  _suggestion  _version_</w:t>
+      </w:r>
+      <w:r>
+        <w:rPr>
+          <w:rFonts w:asciiTheme="majorHAnsi" w:hAnsiTheme="majorHAnsi"/>
+        </w:rPr>
+        <w:t>available (dvd, blu-ray, etc.)</w:t>
+      </w:r>
+    </w:p>
+    <w:p>
+      <w:pPr>
+        <w:rPr>
+          <w:rFonts w:asciiTheme="majorHAnsi" w:hAnsiTheme="majorHAnsi"/>
+        </w:rPr>
+      </w:pPr>
+      <w:r>
+        <w:rPr>
+          <w:rFonts w:asciiTheme="majorHAnsi" w:hAnsiTheme="majorHAnsi"/>
+          <w:b/>
+        </w:rPr>
+        <w:t xml:space="preserve">methods:  </w:t>
+      </w:r>
+      <w:r>
+        <w:rPr>
+          <w:rFonts w:asciiTheme="majorHAnsi" w:hAnsiTheme="majorHAnsi"/>
+        </w:rPr>
+        <w:t>display_reviews()  display_current_offers()  display_</w:t>
+      </w:r>
+      <w:r>
+        <w:rPr>
+          <w:rFonts w:asciiTheme="majorHAnsi" w:hAnsiTheme="majorHAnsi"/>
+        </w:rPr>
+        <w:t>trailers()</w:t>
+      </w:r>
+    </w:p>
+    <w:p>
+      <w:pPr>
+        <w:rPr>
+          <w:rFonts w:asciiTheme="majorHAnsi" w:hAnsiTheme="majorHAnsi"/>
+        </w:rPr>
+      </w:pPr>
+    </w:p>
+    <w:p>
+      <w:pPr>
+        <w:rPr>
+          <w:rFonts w:asciiTheme="majorHAnsi" w:hAnsiTheme="majorHAnsi"/>
+        </w:rPr>
+      </w:pPr>
+      <w:r>
+        <w:rPr>
+          <w:rFonts w:asciiTheme="majorHAnsi" w:hAnsiTheme="majorHAnsi"/>
+          <w:b/>
+        </w:rPr>
+        <w:t xml:space="preserve">class:  </w:t>
+      </w:r>
+      <w:r>
+        <w:rPr>
+          <w:rFonts w:asciiTheme="majorHAnsi" w:hAnsiTheme="majorHAnsi"/>
+        </w:rPr>
+        <w:t>Menu</w:t>
+      </w:r>
+    </w:p>
+    <w:p>
+      <w:pPr>
+        <w:rPr>
+          <w:rFonts w:asciiTheme="majorHAnsi" w:hAnsiTheme="majorHAnsi"/>
+        </w:rPr>
+      </w:pPr>
+      <w:r>
+        <w:rPr>
+          <w:rFonts w:asciiTheme="majorHAnsi" w:hAnsiTheme="majorHAnsi"/>
+          <w:b/>
+        </w:rPr>
+        <w:t xml:space="preserve">attributes:  </w:t>
+      </w:r>
+      <w:r>
+        <w:rPr>
+          <w:rFonts w:asciiTheme="majorHAnsi" w:hAnsiTheme="majorHAnsi"/>
+        </w:rPr>
+        <w:t>_color  _options  _font_</w:t>
+      </w:r>
+      <w:r>
+        <w:rPr>
+          <w:rFonts w:asciiTheme="majorHAnsi" w:hAnsiTheme="majorHAnsi"/>
+        </w:rPr>
+        <w:t>size</w:t>
+      </w:r>
+    </w:p>
+    <w:p>
+      <w:pPr>
+        <w:rPr>
+          <w:rFonts w:asciiTheme="majorHAnsi" w:hAnsiTheme="majorHAnsi"/>
+        </w:rPr>
+      </w:pPr>
+      <w:r>
+        <w:rPr>
+          <w:rFonts w:asciiTheme="majorHAnsi" w:hAnsiTheme="majorHAnsi"/>
+          <w:b/>
+        </w:rPr>
+        <w:t xml:space="preserve">methods:  </w:t>
+      </w:r>
+      <w:r>
+        <w:rPr>
+          <w:rFonts w:asciiTheme="majorHAnsi" w:hAnsiTheme="majorHAnsi"/>
+        </w:rPr>
+        <w:t>hover_</w:t>
+      </w:r>
+      <w:r>
+        <w:rPr>
+          <w:rFonts w:asciiTheme="majorHAnsi" w:hAnsiTheme="majorHAnsi"/>
+        </w:rPr>
+        <w:t xml:space="preserve">display()  </w:t>
+      </w:r>
+      <w:r>
+        <w:rPr>
+          <w:rFonts w:asciiTheme="majorHAnsi" w:hAnsiTheme="majorHAnsi"/>
+        </w:rPr>
+        <w:t>click_event_listener()  link_to()</w:t>
+      </w:r>
+    </w:p>
+    <w:p>
+      <w:pPr>
+        <w:rPr>
+          <w:rFonts w:asciiTheme="majorHAnsi" w:hAnsiTheme="majorHAnsi"/>
+        </w:rPr>
+      </w:pPr>
+      <w:r>
+        <w:rPr>
+          <w:rFonts w:asciiTheme="majorHAnsi" w:hAnsiTheme="majorHAnsi"/>
+          <w:b/>
+        </w:rPr>
+        <w:lastRenderedPageBreak/>
+        <w:t xml:space="preserve">class:  </w:t>
+      </w:r>
+      <w:r>
+        <w:rPr>
+          <w:rFonts w:asciiTheme="majorHAnsi" w:hAnsiTheme="majorHAnsi"/>
+        </w:rPr>
+        <w:t>searchResults</w:t>
+      </w:r>
+    </w:p>
+    <w:p>
+      <w:pPr>
+        <w:rPr>
+          <w:rFonts w:asciiTheme="majorHAnsi" w:hAnsiTheme="majorHAnsi"/>
+        </w:rPr>
+      </w:pPr>
+      <w:r>
+        <w:rPr>
+          <w:rFonts w:asciiTheme="majorHAnsi" w:hAnsiTheme="majorHAnsi"/>
+          <w:b/>
+        </w:rPr>
+        <w:t xml:space="preserve">attributes:  </w:t>
+      </w:r>
+      <w:r>
+        <w:rPr>
+          <w:rFonts w:asciiTheme="majorHAnsi" w:hAnsiTheme="majorHAnsi"/>
+        </w:rPr>
+        <w:t>_pages  _order_by  _</w:t>
+      </w:r>
+      <w:r>
+        <w:rPr>
+          <w:rFonts w:asciiTheme="majorHAnsi" w:hAnsiTheme="majorHAnsi"/>
+        </w:rPr>
+        <w:t>display_by (images, list, etc.)</w:t>
+      </w:r>
+    </w:p>
+    <w:p>
+      <w:pPr>
+        <w:rPr>
+          <w:rFonts w:asciiTheme="majorHAnsi" w:hAnsiTheme="majorHAnsi"/>
+        </w:rPr>
+      </w:pPr>
+      <w:r>
+        <w:rPr>
+          <w:rFonts w:asciiTheme="majorHAnsi" w:hAnsiTheme="majorHAnsi"/>
+          <w:b/>
+        </w:rPr>
+        <w:t xml:space="preserve">methods:  </w:t>
+      </w:r>
+      <w:r>
+        <w:rPr>
+          <w:rFonts w:asciiTheme="majorHAnsi" w:hAnsiTheme="majorHAnsi"/>
+        </w:rPr>
+        <w:t>filter()  check_search_entry_error()  autocomplete()</w:t>
       </w:r>
       <w:bookmarkStart w:id="0" w:name="_GoBack"/>
       <w:bookmarkEnd w:id="0"/>

</xml_diff>

<commit_message>
home 5 classes completely done
</commit_message>
<xml_diff>
--- a/Lab 2 Classes Worksheet/Jurado_Jairo_Classes_Worksheet.docx
+++ b/Lab 2 Classes Worksheet/Jurado_Jairo_Classes_Worksheet.docx
@@ -940,6 +940,385 @@
           <w:rFonts w:asciiTheme="majorHAnsi" w:hAnsiTheme="majorHAnsi"/>
         </w:rPr>
         <w:t>filter()  check_search_entry_error()  autocomplete()</w:t>
+      </w:r>
+    </w:p>
+    <w:p>
+      <w:pPr>
+        <w:rPr>
+          <w:rFonts w:asciiTheme="majorHAnsi" w:hAnsiTheme="majorHAnsi"/>
+        </w:rPr>
+      </w:pPr>
+    </w:p>
+    <w:p>
+      <w:pPr>
+        <w:rPr>
+          <w:rFonts w:asciiTheme="majorHAnsi" w:hAnsiTheme="majorHAnsi"/>
+        </w:rPr>
+      </w:pPr>
+    </w:p>
+    <w:p>
+      <w:pPr>
+        <w:rPr>
+          <w:rFonts w:asciiTheme="majorHAnsi" w:hAnsiTheme="majorHAnsi"/>
+          <w:b/>
+          <w:sz w:val="28"/>
+          <w:szCs w:val="28"/>
+        </w:rPr>
+      </w:pPr>
+      <w:r>
+        <w:rPr>
+          <w:rFonts w:asciiTheme="majorHAnsi" w:hAnsiTheme="majorHAnsi"/>
+          <w:b/>
+          <w:sz w:val="28"/>
+          <w:szCs w:val="28"/>
+        </w:rPr>
+        <w:t>Home</w:t>
+      </w:r>
+    </w:p>
+    <w:p>
+      <w:pPr>
+        <w:rPr>
+          <w:rFonts w:asciiTheme="majorHAnsi" w:hAnsiTheme="majorHAnsi"/>
+        </w:rPr>
+      </w:pPr>
+      <w:r>
+        <w:rPr>
+          <w:rFonts w:asciiTheme="majorHAnsi" w:hAnsiTheme="majorHAnsi"/>
+          <w:b/>
+        </w:rPr>
+        <w:t xml:space="preserve">class:  </w:t>
+      </w:r>
+      <w:r>
+        <w:rPr>
+          <w:rFonts w:asciiTheme="majorHAnsi" w:hAnsiTheme="majorHAnsi"/>
+        </w:rPr>
+        <w:t>Bedroom</w:t>
+      </w:r>
+    </w:p>
+    <w:p>
+      <w:pPr>
+        <w:rPr>
+          <w:rFonts w:asciiTheme="majorHAnsi" w:hAnsiTheme="majorHAnsi"/>
+        </w:rPr>
+      </w:pPr>
+      <w:r>
+        <w:rPr>
+          <w:rFonts w:asciiTheme="majorHAnsi" w:hAnsiTheme="majorHAnsi"/>
+          <w:b/>
+        </w:rPr>
+        <w:t xml:space="preserve">attributes:  </w:t>
+      </w:r>
+      <w:r>
+        <w:rPr>
+          <w:rFonts w:asciiTheme="majorHAnsi" w:hAnsiTheme="majorHAnsi"/>
+        </w:rPr>
+        <w:t>_bed  _closet  _fan  _lights</w:t>
+      </w:r>
+    </w:p>
+    <w:p>
+      <w:pPr>
+        <w:rPr>
+          <w:rFonts w:asciiTheme="majorHAnsi" w:hAnsiTheme="majorHAnsi"/>
+        </w:rPr>
+      </w:pPr>
+      <w:r>
+        <w:rPr>
+          <w:rFonts w:asciiTheme="majorHAnsi" w:hAnsiTheme="majorHAnsi"/>
+          <w:b/>
+        </w:rPr>
+        <w:t xml:space="preserve">methods:  </w:t>
+      </w:r>
+      <w:r>
+        <w:rPr>
+          <w:rFonts w:asciiTheme="majorHAnsi" w:hAnsiTheme="majorHAnsi"/>
+        </w:rPr>
+        <w:t>lights_on()  open_windows()  fan_on()</w:t>
+      </w:r>
+    </w:p>
+    <w:p>
+      <w:pPr>
+        <w:rPr>
+          <w:rFonts w:asciiTheme="majorHAnsi" w:hAnsiTheme="majorHAnsi"/>
+        </w:rPr>
+      </w:pPr>
+    </w:p>
+    <w:p>
+      <w:pPr>
+        <w:rPr>
+          <w:rFonts w:asciiTheme="majorHAnsi" w:hAnsiTheme="majorHAnsi"/>
+        </w:rPr>
+      </w:pPr>
+      <w:r>
+        <w:rPr>
+          <w:rFonts w:asciiTheme="majorHAnsi" w:hAnsiTheme="majorHAnsi"/>
+          <w:b/>
+        </w:rPr>
+        <w:t xml:space="preserve">class:  </w:t>
+      </w:r>
+      <w:r>
+        <w:rPr>
+          <w:rFonts w:asciiTheme="majorHAnsi" w:hAnsiTheme="majorHAnsi"/>
+        </w:rPr>
+        <w:t>Kitchen</w:t>
+      </w:r>
+    </w:p>
+    <w:p>
+      <w:pPr>
+        <w:rPr>
+          <w:rFonts w:asciiTheme="majorHAnsi" w:hAnsiTheme="majorHAnsi"/>
+        </w:rPr>
+      </w:pPr>
+      <w:r>
+        <w:rPr>
+          <w:rFonts w:asciiTheme="majorHAnsi" w:hAnsiTheme="majorHAnsi"/>
+          <w:b/>
+        </w:rPr>
+        <w:t xml:space="preserve">attributes:  </w:t>
+      </w:r>
+      <w:r>
+        <w:rPr>
+          <w:rFonts w:asciiTheme="majorHAnsi" w:hAnsiTheme="majorHAnsi"/>
+        </w:rPr>
+        <w:t>_sink  _stove  _refrigerator</w:t>
+      </w:r>
+    </w:p>
+    <w:p>
+      <w:pPr>
+        <w:rPr>
+          <w:rFonts w:asciiTheme="majorHAnsi" w:hAnsiTheme="majorHAnsi"/>
+        </w:rPr>
+      </w:pPr>
+      <w:r>
+        <w:rPr>
+          <w:rFonts w:asciiTheme="majorHAnsi" w:hAnsiTheme="majorHAnsi"/>
+          <w:b/>
+        </w:rPr>
+        <w:t xml:space="preserve">methods:  </w:t>
+      </w:r>
+      <w:r>
+        <w:rPr>
+          <w:rFonts w:asciiTheme="majorHAnsi" w:hAnsiTheme="majorHAnsi"/>
+        </w:rPr>
+        <w:t>water_on()  cook()  make_ice()</w:t>
+      </w:r>
+    </w:p>
+    <w:p>
+      <w:pPr>
+        <w:rPr>
+          <w:rFonts w:asciiTheme="majorHAnsi" w:hAnsiTheme="majorHAnsi"/>
+        </w:rPr>
+      </w:pPr>
+    </w:p>
+    <w:p>
+      <w:pPr>
+        <w:rPr>
+          <w:rFonts w:asciiTheme="majorHAnsi" w:hAnsiTheme="majorHAnsi"/>
+        </w:rPr>
+      </w:pPr>
+      <w:r>
+        <w:rPr>
+          <w:rFonts w:asciiTheme="majorHAnsi" w:hAnsiTheme="majorHAnsi"/>
+          <w:b/>
+        </w:rPr>
+        <w:t xml:space="preserve">class:  </w:t>
+      </w:r>
+      <w:r>
+        <w:rPr>
+          <w:rFonts w:asciiTheme="majorHAnsi" w:hAnsiTheme="majorHAnsi"/>
+        </w:rPr>
+        <w:t>Bathroom</w:t>
+      </w:r>
+    </w:p>
+    <w:p>
+      <w:pPr>
+        <w:rPr>
+          <w:rFonts w:asciiTheme="majorHAnsi" w:hAnsiTheme="majorHAnsi"/>
+        </w:rPr>
+      </w:pPr>
+      <w:r>
+        <w:rPr>
+          <w:rFonts w:asciiTheme="majorHAnsi" w:hAnsiTheme="majorHAnsi"/>
+          <w:b/>
+        </w:rPr>
+        <w:t xml:space="preserve">attributes:  </w:t>
+      </w:r>
+      <w:r>
+        <w:rPr>
+          <w:rFonts w:asciiTheme="majorHAnsi" w:hAnsiTheme="majorHAnsi"/>
+        </w:rPr>
+        <w:t>_shower  _bathtub  _sink  _towel_rack</w:t>
+      </w:r>
+    </w:p>
+    <w:p>
+      <w:pPr>
+        <w:rPr>
+          <w:rFonts w:asciiTheme="majorHAnsi" w:hAnsiTheme="majorHAnsi"/>
+        </w:rPr>
+      </w:pPr>
+      <w:r>
+        <w:rPr>
+          <w:rFonts w:asciiTheme="majorHAnsi" w:hAnsiTheme="majorHAnsi"/>
+          <w:b/>
+        </w:rPr>
+        <w:t xml:space="preserve">methods:  </w:t>
+      </w:r>
+      <w:r>
+        <w:rPr>
+          <w:rFonts w:asciiTheme="majorHAnsi" w:hAnsiTheme="majorHAnsi"/>
+        </w:rPr>
+        <w:t xml:space="preserve">hot_water_on()  </w:t>
+      </w:r>
+      <w:r>
+        <w:rPr>
+          <w:rFonts w:asciiTheme="majorHAnsi" w:hAnsiTheme="majorHAnsi"/>
+        </w:rPr>
+        <w:t>flush()  hold_towels()</w:t>
+      </w:r>
+    </w:p>
+    <w:p>
+      <w:pPr>
+        <w:rPr>
+          <w:rFonts w:asciiTheme="majorHAnsi" w:hAnsiTheme="majorHAnsi"/>
+        </w:rPr>
+      </w:pPr>
+    </w:p>
+    <w:p>
+      <w:pPr>
+        <w:rPr>
+          <w:rFonts w:asciiTheme="majorHAnsi" w:hAnsiTheme="majorHAnsi"/>
+        </w:rPr>
+      </w:pPr>
+      <w:r>
+        <w:rPr>
+          <w:rFonts w:asciiTheme="majorHAnsi" w:hAnsiTheme="majorHAnsi"/>
+          <w:b/>
+        </w:rPr>
+        <w:t xml:space="preserve">class:  </w:t>
+      </w:r>
+      <w:r>
+        <w:rPr>
+          <w:rFonts w:asciiTheme="majorHAnsi" w:hAnsiTheme="majorHAnsi"/>
+        </w:rPr>
+        <w:t>Couch</w:t>
+      </w:r>
+    </w:p>
+    <w:p>
+      <w:pPr>
+        <w:rPr>
+          <w:rFonts w:asciiTheme="majorHAnsi" w:hAnsiTheme="majorHAnsi"/>
+        </w:rPr>
+      </w:pPr>
+      <w:r>
+        <w:rPr>
+          <w:rFonts w:asciiTheme="majorHAnsi" w:hAnsiTheme="majorHAnsi"/>
+          <w:b/>
+        </w:rPr>
+        <w:t xml:space="preserve">attributes:  </w:t>
+      </w:r>
+      <w:r>
+        <w:rPr>
+          <w:rFonts w:asciiTheme="majorHAnsi" w:hAnsiTheme="majorHAnsi"/>
+        </w:rPr>
+        <w:t>_cushions  _legs  _protective_plastic</w:t>
+      </w:r>
+    </w:p>
+    <w:p>
+      <w:pPr>
+        <w:rPr>
+          <w:rFonts w:asciiTheme="majorHAnsi" w:hAnsiTheme="majorHAnsi"/>
+        </w:rPr>
+      </w:pPr>
+      <w:r>
+        <w:rPr>
+          <w:rFonts w:asciiTheme="majorHAnsi" w:hAnsiTheme="majorHAnsi"/>
+          <w:b/>
+        </w:rPr>
+        <w:t xml:space="preserve">methods:  </w:t>
+      </w:r>
+      <w:r>
+        <w:rPr>
+          <w:rFonts w:asciiTheme="majorHAnsi" w:hAnsiTheme="majorHAnsi"/>
+        </w:rPr>
+        <w:t xml:space="preserve">fold_out()  support() (supports body)  </w:t>
+      </w:r>
+      <w:r>
+        <w:rPr>
+          <w:rFonts w:asciiTheme="majorHAnsi" w:hAnsiTheme="majorHAnsi"/>
+        </w:rPr>
+        <w:t>hold_cushions()</w:t>
+      </w:r>
+    </w:p>
+    <w:p>
+      <w:pPr>
+        <w:rPr>
+          <w:rFonts w:asciiTheme="majorHAnsi" w:hAnsiTheme="majorHAnsi"/>
+        </w:rPr>
+      </w:pPr>
+    </w:p>
+    <w:p>
+      <w:pPr>
+        <w:rPr>
+          <w:rFonts w:asciiTheme="majorHAnsi" w:hAnsiTheme="majorHAnsi"/>
+        </w:rPr>
+      </w:pPr>
+      <w:r>
+        <w:rPr>
+          <w:rFonts w:asciiTheme="majorHAnsi" w:hAnsiTheme="majorHAnsi"/>
+          <w:b/>
+        </w:rPr>
+        <w:t xml:space="preserve">class:  </w:t>
+      </w:r>
+      <w:r>
+        <w:rPr>
+          <w:rFonts w:asciiTheme="majorHAnsi" w:hAnsiTheme="majorHAnsi"/>
+        </w:rPr>
+        <w:t>Backyard</w:t>
+      </w:r>
+    </w:p>
+    <w:p>
+      <w:pPr>
+        <w:rPr>
+          <w:rFonts w:asciiTheme="majorHAnsi" w:hAnsiTheme="majorHAnsi"/>
+        </w:rPr>
+      </w:pPr>
+      <w:r>
+        <w:rPr>
+          <w:rFonts w:asciiTheme="majorHAnsi" w:hAnsiTheme="majorHAnsi"/>
+          <w:b/>
+        </w:rPr>
+        <w:t xml:space="preserve">attributes:  </w:t>
+      </w:r>
+      <w:r>
+        <w:rPr>
+          <w:rFonts w:asciiTheme="majorHAnsi" w:hAnsiTheme="majorHAnsi"/>
+        </w:rPr>
+        <w:t>_fence  _pool  _sprinklers</w:t>
+      </w:r>
+    </w:p>
+    <w:p>
+      <w:pPr>
+        <w:rPr>
+          <w:rFonts w:asciiTheme="majorHAnsi" w:hAnsiTheme="majorHAnsi"/>
+        </w:rPr>
+      </w:pPr>
+      <w:r>
+        <w:rPr>
+          <w:rFonts w:asciiTheme="majorHAnsi" w:hAnsiTheme="majorHAnsi"/>
+          <w:b/>
+        </w:rPr>
+        <w:t xml:space="preserve">methods:  </w:t>
+      </w:r>
+      <w:r>
+        <w:rPr>
+          <w:rFonts w:asciiTheme="majorHAnsi" w:hAnsiTheme="majorHAnsi"/>
+        </w:rPr>
+        <w:t xml:space="preserve">sprinklers_on()  </w:t>
+      </w:r>
+      <w:r>
+        <w:rPr>
+          <w:rFonts w:asciiTheme="majorHAnsi" w:hAnsiTheme="majorHAnsi"/>
+        </w:rPr>
+        <w:t>chlorinate()  ripple()</w:t>
       </w:r>
       <w:bookmarkStart w:id="0" w:name="_GoBack"/>
       <w:bookmarkEnd w:id="0"/>

</xml_diff>